<commit_message>
end-to-end prototype document completed
</commit_message>
<xml_diff>
--- a/Documentation/end-to-end prototype.docx
+++ b/Documentation/end-to-end prototype.docx
@@ -24,7 +24,16 @@
           <w:sz w:val="24"/>
           <w:szCs w:val="44"/>
         </w:rPr>
-        <w:t>Apr 1, 2013</w:t>
+        <w:t>Mar 29</w:t>
+      </w:r>
+      <w:r>
+        <w:rPr>
+          <w:i w:val="0"/>
+          <w:color w:val="4F81BD" w:themeColor="accent1"/>
+          <w:sz w:val="24"/>
+          <w:szCs w:val="44"/>
+        </w:rPr>
+        <w:t>, 2013</w:t>
       </w:r>
     </w:p>
     <w:p>
@@ -85,27 +94,7 @@
           <w:color w:val="4F81BD" w:themeColor="accent1"/>
           <w:sz w:val="32"/>
         </w:rPr>
-        <w:t>#</w:t>
-      </w:r>
-      <w:proofErr w:type="gramStart"/>
-      <w:r>
-        <w:rPr>
-          <w:rFonts w:ascii="Calibri" w:hAnsi="Calibri"/>
-          <w:b/>
-          <w:color w:val="4F81BD" w:themeColor="accent1"/>
-          <w:sz w:val="32"/>
-        </w:rPr>
-        <w:t>6 :</w:t>
-      </w:r>
-      <w:proofErr w:type="gramEnd"/>
-      <w:r>
-        <w:rPr>
-          <w:rFonts w:ascii="Calibri" w:hAnsi="Calibri"/>
-          <w:b/>
-          <w:color w:val="4F81BD" w:themeColor="accent1"/>
-          <w:sz w:val="32"/>
-        </w:rPr>
-        <w:t xml:space="preserve"> End-to-End Prototype</w:t>
+        <w:t>#6 : End-to-End Prototype</w:t>
       </w:r>
     </w:p>
     <w:p>
@@ -137,31 +126,13 @@
           <w:b/>
         </w:rPr>
       </w:pPr>
-      <w:proofErr w:type="spellStart"/>
-      <w:r>
-        <w:rPr>
-          <w:rFonts w:asciiTheme="majorHAnsi" w:hAnsiTheme="majorHAnsi"/>
-          <w:b/>
-        </w:rPr>
-        <w:t>Miaw</w:t>
-      </w:r>
-      <w:proofErr w:type="spellEnd"/>
-      <w:r>
-        <w:rPr>
-          <w:rFonts w:asciiTheme="majorHAnsi" w:hAnsiTheme="majorHAnsi"/>
-          <w:b/>
-        </w:rPr>
-        <w:t xml:space="preserve">, </w:t>
-      </w:r>
-      <w:proofErr w:type="spellStart"/>
-      <w:r>
-        <w:rPr>
-          <w:rFonts w:asciiTheme="majorHAnsi" w:hAnsiTheme="majorHAnsi"/>
-          <w:b/>
-        </w:rPr>
-        <w:t>Jireh</w:t>
-      </w:r>
-      <w:proofErr w:type="spellEnd"/>
+      <w:r>
+        <w:rPr>
+          <w:rFonts w:asciiTheme="majorHAnsi" w:hAnsiTheme="majorHAnsi"/>
+          <w:b/>
+        </w:rPr>
+        <w:t>Miaw, Jireh</w:t>
+      </w:r>
     </w:p>
     <w:p>
       <w:pPr>
@@ -185,45 +156,27 @@
           <w:b/>
         </w:rPr>
       </w:pPr>
-      <w:proofErr w:type="spellStart"/>
-      <w:r>
-        <w:rPr>
-          <w:rFonts w:asciiTheme="majorHAnsi" w:hAnsiTheme="majorHAnsi"/>
-          <w:b/>
-        </w:rPr>
-        <w:t>Dworak</w:t>
-      </w:r>
-      <w:proofErr w:type="spellEnd"/>
-      <w:r>
-        <w:rPr>
-          <w:rFonts w:asciiTheme="majorHAnsi" w:hAnsiTheme="majorHAnsi"/>
-          <w:b/>
-        </w:rPr>
-        <w:t>, Catherine</w:t>
-      </w:r>
-    </w:p>
-    <w:p>
-      <w:pPr>
-        <w:rPr>
-          <w:rFonts w:asciiTheme="majorHAnsi" w:hAnsiTheme="majorHAnsi"/>
-          <w:b/>
-        </w:rPr>
-      </w:pPr>
-      <w:proofErr w:type="spellStart"/>
-      <w:r>
-        <w:rPr>
-          <w:rFonts w:asciiTheme="majorHAnsi" w:hAnsiTheme="majorHAnsi"/>
-          <w:b/>
-        </w:rPr>
-        <w:t>Bertoglio</w:t>
-      </w:r>
-      <w:proofErr w:type="spellEnd"/>
-      <w:r>
-        <w:rPr>
-          <w:rFonts w:asciiTheme="majorHAnsi" w:hAnsiTheme="majorHAnsi"/>
-          <w:b/>
-        </w:rPr>
-        <w:t>, David</w:t>
+      <w:r>
+        <w:rPr>
+          <w:rFonts w:asciiTheme="majorHAnsi" w:hAnsiTheme="majorHAnsi"/>
+          <w:b/>
+        </w:rPr>
+        <w:t>Dworak, Catherine</w:t>
+      </w:r>
+    </w:p>
+    <w:p>
+      <w:pPr>
+        <w:rPr>
+          <w:rFonts w:asciiTheme="majorHAnsi" w:hAnsiTheme="majorHAnsi"/>
+          <w:b/>
+        </w:rPr>
+      </w:pPr>
+      <w:r>
+        <w:rPr>
+          <w:rFonts w:asciiTheme="majorHAnsi" w:hAnsiTheme="majorHAnsi"/>
+          <w:b/>
+        </w:rPr>
+        <w:t>Bertoglio, David</w:t>
       </w:r>
     </w:p>
     <w:p>
@@ -327,6 +280,21 @@
         <w:t>Mar 24, 2013 – Schedule Updated</w:t>
       </w:r>
     </w:p>
+    <w:p>
+      <w:pPr>
+        <w:rPr>
+          <w:rFonts w:ascii="Calibri" w:hAnsi="Calibri"/>
+          <w:b/>
+        </w:rPr>
+      </w:pPr>
+      <w:r>
+        <w:rPr>
+          <w:rFonts w:ascii="Calibri" w:hAnsi="Calibri"/>
+          <w:b/>
+        </w:rPr>
+        <w:t>Mar 29, 2013 – Results Documented</w:t>
+      </w:r>
+    </w:p>
     <w:p/>
     <w:p/>
     <w:p/>
@@ -427,31 +395,13 @@
           <w:b/>
         </w:rPr>
       </w:pPr>
-      <w:proofErr w:type="spellStart"/>
-      <w:r>
-        <w:rPr>
-          <w:rFonts w:asciiTheme="majorHAnsi" w:hAnsiTheme="majorHAnsi"/>
-          <w:b/>
-        </w:rPr>
-        <w:t>Miaw</w:t>
-      </w:r>
-      <w:proofErr w:type="spellEnd"/>
-      <w:r>
-        <w:rPr>
-          <w:rFonts w:asciiTheme="majorHAnsi" w:hAnsiTheme="majorHAnsi"/>
-          <w:b/>
-        </w:rPr>
-        <w:t xml:space="preserve">, </w:t>
-      </w:r>
-      <w:proofErr w:type="spellStart"/>
-      <w:r>
-        <w:rPr>
-          <w:rFonts w:asciiTheme="majorHAnsi" w:hAnsiTheme="majorHAnsi"/>
-          <w:b/>
-        </w:rPr>
-        <w:t>Jireh</w:t>
-      </w:r>
-      <w:proofErr w:type="spellEnd"/>
+      <w:r>
+        <w:rPr>
+          <w:rFonts w:asciiTheme="majorHAnsi" w:hAnsiTheme="majorHAnsi"/>
+          <w:b/>
+        </w:rPr>
+        <w:t>Miaw, Jireh</w:t>
+      </w:r>
     </w:p>
     <w:p>
       <w:pPr>
@@ -475,45 +425,27 @@
           <w:b/>
         </w:rPr>
       </w:pPr>
-      <w:proofErr w:type="spellStart"/>
-      <w:r>
-        <w:rPr>
-          <w:rFonts w:asciiTheme="majorHAnsi" w:hAnsiTheme="majorHAnsi"/>
-          <w:b/>
-        </w:rPr>
-        <w:t>Dworak</w:t>
-      </w:r>
-      <w:proofErr w:type="spellEnd"/>
-      <w:r>
-        <w:rPr>
-          <w:rFonts w:asciiTheme="majorHAnsi" w:hAnsiTheme="majorHAnsi"/>
-          <w:b/>
-        </w:rPr>
-        <w:t>, Catherine</w:t>
-      </w:r>
-    </w:p>
-    <w:p>
-      <w:pPr>
-        <w:rPr>
-          <w:rFonts w:asciiTheme="majorHAnsi" w:hAnsiTheme="majorHAnsi"/>
-          <w:b/>
-        </w:rPr>
-      </w:pPr>
-      <w:proofErr w:type="spellStart"/>
-      <w:r>
-        <w:rPr>
-          <w:rFonts w:asciiTheme="majorHAnsi" w:hAnsiTheme="majorHAnsi"/>
-          <w:b/>
-        </w:rPr>
-        <w:t>Bertoglio</w:t>
-      </w:r>
-      <w:proofErr w:type="spellEnd"/>
-      <w:r>
-        <w:rPr>
-          <w:rFonts w:asciiTheme="majorHAnsi" w:hAnsiTheme="majorHAnsi"/>
-          <w:b/>
-        </w:rPr>
-        <w:t>, David</w:t>
+      <w:r>
+        <w:rPr>
+          <w:rFonts w:asciiTheme="majorHAnsi" w:hAnsiTheme="majorHAnsi"/>
+          <w:b/>
+        </w:rPr>
+        <w:t>Dworak, Catherine</w:t>
+      </w:r>
+    </w:p>
+    <w:p>
+      <w:pPr>
+        <w:rPr>
+          <w:rFonts w:asciiTheme="majorHAnsi" w:hAnsiTheme="majorHAnsi"/>
+          <w:b/>
+        </w:rPr>
+      </w:pPr>
+      <w:r>
+        <w:rPr>
+          <w:rFonts w:asciiTheme="majorHAnsi" w:hAnsiTheme="majorHAnsi"/>
+          <w:b/>
+        </w:rPr>
+        <w:t>Bertoglio, David</w:t>
       </w:r>
     </w:p>
     <w:p/>
@@ -596,31 +528,13 @@
           <w:b/>
         </w:rPr>
       </w:pPr>
-      <w:proofErr w:type="spellStart"/>
-      <w:r>
-        <w:rPr>
-          <w:rFonts w:asciiTheme="majorHAnsi" w:hAnsiTheme="majorHAnsi"/>
-          <w:b/>
-        </w:rPr>
-        <w:t>Miaw</w:t>
-      </w:r>
-      <w:proofErr w:type="spellEnd"/>
-      <w:r>
-        <w:rPr>
-          <w:rFonts w:asciiTheme="majorHAnsi" w:hAnsiTheme="majorHAnsi"/>
-          <w:b/>
-        </w:rPr>
-        <w:t xml:space="preserve">, </w:t>
-      </w:r>
-      <w:proofErr w:type="spellStart"/>
-      <w:r>
-        <w:rPr>
-          <w:rFonts w:asciiTheme="majorHAnsi" w:hAnsiTheme="majorHAnsi"/>
-          <w:b/>
-        </w:rPr>
-        <w:t>Jireh</w:t>
-      </w:r>
-      <w:proofErr w:type="spellEnd"/>
+      <w:r>
+        <w:rPr>
+          <w:rFonts w:asciiTheme="majorHAnsi" w:hAnsiTheme="majorHAnsi"/>
+          <w:b/>
+        </w:rPr>
+        <w:t>Miaw, Jireh</w:t>
+      </w:r>
     </w:p>
     <w:p>
       <w:pPr>
@@ -644,45 +558,27 @@
           <w:b/>
         </w:rPr>
       </w:pPr>
-      <w:proofErr w:type="spellStart"/>
-      <w:r>
-        <w:rPr>
-          <w:rFonts w:asciiTheme="majorHAnsi" w:hAnsiTheme="majorHAnsi"/>
-          <w:b/>
-        </w:rPr>
-        <w:t>Dworak</w:t>
-      </w:r>
-      <w:proofErr w:type="spellEnd"/>
-      <w:r>
-        <w:rPr>
-          <w:rFonts w:asciiTheme="majorHAnsi" w:hAnsiTheme="majorHAnsi"/>
-          <w:b/>
-        </w:rPr>
-        <w:t>, Catherine</w:t>
-      </w:r>
-    </w:p>
-    <w:p>
-      <w:pPr>
-        <w:rPr>
-          <w:rFonts w:asciiTheme="majorHAnsi" w:hAnsiTheme="majorHAnsi"/>
-          <w:b/>
-        </w:rPr>
-      </w:pPr>
-      <w:proofErr w:type="spellStart"/>
-      <w:r>
-        <w:rPr>
-          <w:rFonts w:asciiTheme="majorHAnsi" w:hAnsiTheme="majorHAnsi"/>
-          <w:b/>
-        </w:rPr>
-        <w:t>Bertoglio</w:t>
-      </w:r>
-      <w:proofErr w:type="spellEnd"/>
-      <w:r>
-        <w:rPr>
-          <w:rFonts w:asciiTheme="majorHAnsi" w:hAnsiTheme="majorHAnsi"/>
-          <w:b/>
-        </w:rPr>
-        <w:t>, David</w:t>
+      <w:r>
+        <w:rPr>
+          <w:rFonts w:asciiTheme="majorHAnsi" w:hAnsiTheme="majorHAnsi"/>
+          <w:b/>
+        </w:rPr>
+        <w:t>Dworak, Catherine</w:t>
+      </w:r>
+    </w:p>
+    <w:p>
+      <w:pPr>
+        <w:rPr>
+          <w:rFonts w:asciiTheme="majorHAnsi" w:hAnsiTheme="majorHAnsi"/>
+          <w:b/>
+        </w:rPr>
+      </w:pPr>
+      <w:r>
+        <w:rPr>
+          <w:rFonts w:asciiTheme="majorHAnsi" w:hAnsiTheme="majorHAnsi"/>
+          <w:b/>
+        </w:rPr>
+        <w:t>Bertoglio, David</w:t>
       </w:r>
     </w:p>
     <w:p/>
@@ -768,7 +664,7 @@
             <w:rPr>
               <w:noProof/>
             </w:rPr>
-            <w:instrText xml:space="preserve"> PAGEREF _Toc226453055 \h </w:instrText>
+            <w:instrText xml:space="preserve"> PAGEREF _Toc226796118 \h </w:instrText>
           </w:r>
           <w:r>
             <w:rPr>
@@ -809,7 +705,7 @@
             <w:rPr>
               <w:noProof/>
             </w:rPr>
-            <w:t>Milestones and Schedule</w:t>
+            <w:t>Integration Test</w:t>
           </w:r>
           <w:r>
             <w:rPr>
@@ -827,66 +723,7 @@
             <w:rPr>
               <w:noProof/>
             </w:rPr>
-            <w:instrText xml:space="preserve"> PAGEREF _Toc226453056 \h </w:instrText>
-          </w:r>
-          <w:r>
-            <w:rPr>
-              <w:noProof/>
-            </w:rPr>
-          </w:r>
-          <w:r>
-            <w:rPr>
-              <w:noProof/>
-            </w:rPr>
-            <w:fldChar w:fldCharType="separate"/>
-          </w:r>
-          <w:r>
-            <w:rPr>
-              <w:noProof/>
-            </w:rPr>
-            <w:t>4</w:t>
-          </w:r>
-          <w:r>
-            <w:rPr>
-              <w:noProof/>
-            </w:rPr>
-            <w:fldChar w:fldCharType="end"/>
-          </w:r>
-        </w:p>
-        <w:p>
-          <w:pPr>
-            <w:pStyle w:val="TOC1"/>
-            <w:tabs>
-              <w:tab w:val="right" w:leader="dot" w:pos="8630"/>
-            </w:tabs>
-            <w:rPr>
-              <w:rFonts w:eastAsiaTheme="minorEastAsia"/>
-              <w:noProof/>
-            </w:rPr>
-          </w:pPr>
-          <w:r>
-            <w:rPr>
-              <w:noProof/>
-            </w:rPr>
-            <w:t>Integration Tests</w:t>
-          </w:r>
-          <w:r>
-            <w:rPr>
-              <w:noProof/>
-            </w:rPr>
-            <w:tab/>
-          </w:r>
-          <w:r>
-            <w:rPr>
-              <w:noProof/>
-            </w:rPr>
-            <w:fldChar w:fldCharType="begin"/>
-          </w:r>
-          <w:r>
-            <w:rPr>
-              <w:noProof/>
-            </w:rPr>
-            <w:instrText xml:space="preserve"> PAGEREF _Toc226453057 \h </w:instrText>
+            <w:instrText xml:space="preserve"> PAGEREF _Toc226796119 \h </w:instrText>
           </w:r>
           <w:r>
             <w:rPr>
@@ -945,7 +782,7 @@
             <w:rPr>
               <w:noProof/>
             </w:rPr>
-            <w:instrText xml:space="preserve"> PAGEREF _Toc226453058 \h </w:instrText>
+            <w:instrText xml:space="preserve"> PAGEREF _Toc226796120 \h </w:instrText>
           </w:r>
           <w:r>
             <w:rPr>
@@ -986,7 +823,7 @@
             <w:rPr>
               <w:noProof/>
             </w:rPr>
-            <w:t>Test goals</w:t>
+            <w:t>Milestones</w:t>
           </w:r>
           <w:r>
             <w:rPr>
@@ -1004,7 +841,7 @@
             <w:rPr>
               <w:noProof/>
             </w:rPr>
-            <w:instrText xml:space="preserve"> PAGEREF _Toc226453059 \h </w:instrText>
+            <w:instrText xml:space="preserve"> PAGEREF _Toc226796121 \h </w:instrText>
           </w:r>
           <w:r>
             <w:rPr>
@@ -1063,7 +900,7 @@
             <w:rPr>
               <w:noProof/>
             </w:rPr>
-            <w:instrText xml:space="preserve"> PAGEREF _Toc226453060 \h </w:instrText>
+            <w:instrText xml:space="preserve"> PAGEREF _Toc226796122 \h </w:instrText>
           </w:r>
           <w:r>
             <w:rPr>
@@ -1104,7 +941,7 @@
             <w:rPr>
               <w:noProof/>
             </w:rPr>
-            <w:t>What we expect from group 120</w:t>
+            <w:t>What we expect from group 20</w:t>
           </w:r>
           <w:r>
             <w:rPr>
@@ -1122,7 +959,7 @@
             <w:rPr>
               <w:noProof/>
             </w:rPr>
-            <w:instrText xml:space="preserve"> PAGEREF _Toc226453061 \h </w:instrText>
+            <w:instrText xml:space="preserve"> PAGEREF _Toc226796123 \h </w:instrText>
           </w:r>
           <w:r>
             <w:rPr>
@@ -1181,7 +1018,7 @@
             <w:rPr>
               <w:noProof/>
             </w:rPr>
-            <w:instrText xml:space="preserve"> PAGEREF _Toc226453062 \h </w:instrText>
+            <w:instrText xml:space="preserve"> PAGEREF _Toc226796124 \h </w:instrText>
           </w:r>
           <w:r>
             <w:rPr>
@@ -1198,7 +1035,7 @@
             <w:rPr>
               <w:noProof/>
             </w:rPr>
-            <w:t>4</w:t>
+            <w:t>5</w:t>
           </w:r>
           <w:r>
             <w:rPr>
@@ -1222,7 +1059,7 @@
             <w:rPr>
               <w:noProof/>
             </w:rPr>
-            <w:t>Date and Time</w:t>
+            <w:t>Results</w:t>
           </w:r>
           <w:r>
             <w:rPr>
@@ -1240,7 +1077,7 @@
             <w:rPr>
               <w:noProof/>
             </w:rPr>
-            <w:instrText xml:space="preserve"> PAGEREF _Toc226453063 \h </w:instrText>
+            <w:instrText xml:space="preserve"> PAGEREF _Toc226796125 \h </w:instrText>
           </w:r>
           <w:r>
             <w:rPr>
@@ -1257,184 +1094,7 @@
             <w:rPr>
               <w:noProof/>
             </w:rPr>
-            <w:t>4</w:t>
-          </w:r>
-          <w:r>
-            <w:rPr>
-              <w:noProof/>
-            </w:rPr>
-            <w:fldChar w:fldCharType="end"/>
-          </w:r>
-        </w:p>
-        <w:p>
-          <w:pPr>
-            <w:pStyle w:val="TOC3"/>
-            <w:tabs>
-              <w:tab w:val="right" w:leader="dot" w:pos="8630"/>
-            </w:tabs>
-            <w:rPr>
-              <w:rFonts w:eastAsiaTheme="minorEastAsia"/>
-              <w:noProof/>
-            </w:rPr>
-          </w:pPr>
-          <w:r>
-            <w:rPr>
-              <w:noProof/>
-            </w:rPr>
-            <w:t>Goal</w:t>
-          </w:r>
-          <w:r>
-            <w:rPr>
-              <w:noProof/>
-            </w:rPr>
-            <w:tab/>
-          </w:r>
-          <w:r>
-            <w:rPr>
-              <w:noProof/>
-            </w:rPr>
-            <w:fldChar w:fldCharType="begin"/>
-          </w:r>
-          <w:r>
-            <w:rPr>
-              <w:noProof/>
-            </w:rPr>
-            <w:instrText xml:space="preserve"> PAGEREF _Toc226453064 \h </w:instrText>
-          </w:r>
-          <w:r>
-            <w:rPr>
-              <w:noProof/>
-            </w:rPr>
-          </w:r>
-          <w:r>
-            <w:rPr>
-              <w:noProof/>
-            </w:rPr>
-            <w:fldChar w:fldCharType="separate"/>
-          </w:r>
-          <w:r>
-            <w:rPr>
-              <w:noProof/>
-            </w:rPr>
-            <w:t>4</w:t>
-          </w:r>
-          <w:r>
-            <w:rPr>
-              <w:noProof/>
-            </w:rPr>
-            <w:fldChar w:fldCharType="end"/>
-          </w:r>
-        </w:p>
-        <w:p>
-          <w:pPr>
-            <w:pStyle w:val="TOC3"/>
-            <w:tabs>
-              <w:tab w:val="right" w:leader="dot" w:pos="8630"/>
-            </w:tabs>
-            <w:rPr>
-              <w:rFonts w:eastAsiaTheme="minorEastAsia"/>
-              <w:noProof/>
-            </w:rPr>
-          </w:pPr>
-          <w:r>
-            <w:rPr>
-              <w:noProof/>
-            </w:rPr>
-            <w:t>Participants</w:t>
-          </w:r>
-          <w:r>
-            <w:rPr>
-              <w:noProof/>
-            </w:rPr>
-            <w:tab/>
-          </w:r>
-          <w:r>
-            <w:rPr>
-              <w:noProof/>
-            </w:rPr>
-            <w:fldChar w:fldCharType="begin"/>
-          </w:r>
-          <w:r>
-            <w:rPr>
-              <w:noProof/>
-            </w:rPr>
-            <w:instrText xml:space="preserve"> PAGEREF _Toc226453065 \h </w:instrText>
-          </w:r>
-          <w:r>
-            <w:rPr>
-              <w:noProof/>
-            </w:rPr>
-          </w:r>
-          <w:r>
-            <w:rPr>
-              <w:noProof/>
-            </w:rPr>
-            <w:fldChar w:fldCharType="separate"/>
-          </w:r>
-          <w:r>
-            <w:rPr>
-              <w:noProof/>
-            </w:rPr>
-            <w:t>4</w:t>
-          </w:r>
-          <w:r>
-            <w:rPr>
-              <w:noProof/>
-            </w:rPr>
-            <w:fldChar w:fldCharType="end"/>
-          </w:r>
-        </w:p>
-        <w:p>
-          <w:pPr>
-            <w:pStyle w:val="TOC3"/>
-            <w:tabs>
-              <w:tab w:val="right" w:leader="dot" w:pos="8630"/>
-            </w:tabs>
-            <w:rPr>
-              <w:rFonts w:eastAsiaTheme="minorEastAsia"/>
-              <w:noProof/>
-            </w:rPr>
-          </w:pPr>
-          <w:r>
-            <w:rPr>
-              <w:noProof/>
-            </w:rPr>
-            <w:t>Results</w:t>
-          </w:r>
-          <w:r>
-            <w:rPr>
-              <w:noProof/>
-            </w:rPr>
-            <w:tab/>
-          </w:r>
-          <w:r>
-            <w:rPr>
-              <w:noProof/>
-            </w:rPr>
-            <w:fldChar w:fldCharType="begin"/>
-          </w:r>
-          <w:r>
-            <w:rPr>
-              <w:noProof/>
-            </w:rPr>
-            <w:instrText xml:space="preserve"> PAGEREF _Toc226453066 \h </w:instrText>
-          </w:r>
-          <w:r>
-            <w:rPr>
-              <w:noProof/>
-            </w:rPr>
-          </w:r>
-          <w:r>
-            <w:rPr>
-              <w:noProof/>
-            </w:rPr>
-            <w:fldChar w:fldCharType="separate"/>
-          </w:r>
-          <w:r>
-            <w:rPr>
-              <w:noProof/>
-            </w:rPr>
-            <w:t>4</w:t>
+            <w:t>5</w:t>
           </w:r>
           <w:r>
             <w:rPr>
@@ -1482,307 +1142,398 @@
     <w:p/>
     <w:p/>
     <w:p/>
+    <w:p/>
+    <w:p/>
+    <w:p/>
+    <w:p/>
+    <w:p/>
     <w:p>
       <w:pPr>
         <w:pStyle w:val="Heading1"/>
       </w:pPr>
-      <w:bookmarkStart w:id="0" w:name="_Toc226453055"/>
+      <w:bookmarkStart w:id="0" w:name="_Toc226796118"/>
       <w:r>
         <w:t>Prototype Goals</w:t>
       </w:r>
       <w:bookmarkEnd w:id="0"/>
     </w:p>
     <w:p>
+      <w:pPr>
+        <w:ind w:firstLine="720"/>
+      </w:pPr>
       <w:r>
         <w:t xml:space="preserve">The purpose of this prototype is to show the user that the major components </w:t>
       </w:r>
       <w:r>
-        <w:t xml:space="preserve">of the robot system will function.  This prototype is focused on basic movements of the robot - moving straight and small turns. The main risk of this prototype is integration with our partner group. We </w:t>
-      </w:r>
-    </w:p>
-    <w:p>
-      <w:pPr>
-        <w:pStyle w:val="NormalWeb"/>
-        <w:spacing w:before="2" w:after="2"/>
-      </w:pPr>
-      <w:r>
-        <w:rPr>
-          <w:rFonts w:ascii="Times New Roman" w:hAnsi="Times New Roman"/>
-        </w:rPr>
-        <w:t xml:space="preserve">Develop and demonstrate an </w:t>
-      </w:r>
-      <w:r>
-        <w:rPr>
-          <w:rFonts w:ascii="Times New Roman,BoldItalic" w:hAnsi="Times New Roman,BoldItalic"/>
-        </w:rPr>
-        <w:t xml:space="preserve">end-to-end evolutionary prototype </w:t>
-      </w:r>
-      <w:r>
-        <w:rPr>
-          <w:rFonts w:ascii="Times New Roman" w:hAnsi="Times New Roman"/>
-        </w:rPr>
-        <w:t xml:space="preserve">to deal with a set of prominent risks. These risks are discussed below. </w:t>
-      </w:r>
-    </w:p>
-    <w:p>
-      <w:pPr>
-        <w:pStyle w:val="NormalWeb"/>
-        <w:spacing w:before="2" w:after="2"/>
-      </w:pPr>
-      <w:r>
-        <w:rPr>
-          <w:rFonts w:ascii="Times New Roman" w:hAnsi="Times New Roman"/>
-        </w:rPr>
-        <w:t xml:space="preserve">A fundamental issue is the integration of parts developed by different groups. For this project, such </w:t>
-      </w:r>
-      <w:proofErr w:type="spellStart"/>
-      <w:r>
-        <w:rPr>
-          <w:rFonts w:ascii="Times New Roman" w:hAnsi="Times New Roman"/>
-        </w:rPr>
-        <w:t>integra</w:t>
-      </w:r>
-      <w:proofErr w:type="spellEnd"/>
-      <w:r>
-        <w:rPr>
-          <w:rFonts w:ascii="Times New Roman" w:hAnsi="Times New Roman"/>
-        </w:rPr>
-        <w:t xml:space="preserve">- </w:t>
-      </w:r>
-      <w:proofErr w:type="spellStart"/>
-      <w:r>
-        <w:rPr>
-          <w:rFonts w:ascii="Times New Roman" w:hAnsi="Times New Roman"/>
-        </w:rPr>
-        <w:t>tion</w:t>
-      </w:r>
-      <w:proofErr w:type="spellEnd"/>
-      <w:r>
-        <w:rPr>
-          <w:rFonts w:ascii="Times New Roman" w:hAnsi="Times New Roman"/>
-        </w:rPr>
-        <w:t xml:space="preserve"> is actually pretty trivial. However, </w:t>
-      </w:r>
-      <w:r>
-        <w:rPr>
-          <w:rFonts w:ascii="Times New Roman,BoldItalic" w:hAnsi="Times New Roman,BoldItalic"/>
-        </w:rPr>
-        <w:t xml:space="preserve">our </w:t>
-      </w:r>
-      <w:r>
-        <w:rPr>
-          <w:rFonts w:ascii="Times New Roman" w:hAnsi="Times New Roman"/>
-        </w:rPr>
-        <w:t xml:space="preserve">goal is to </w:t>
-      </w:r>
-      <w:r>
-        <w:rPr>
-          <w:rFonts w:ascii="Times New Roman,BoldItalic" w:hAnsi="Times New Roman,BoldItalic"/>
-        </w:rPr>
-        <w:t xml:space="preserve">simulate </w:t>
-      </w:r>
-      <w:r>
-        <w:rPr>
-          <w:rFonts w:ascii="Times New Roman" w:hAnsi="Times New Roman"/>
-        </w:rPr>
-        <w:t xml:space="preserve">integration as it occurs with larger projects. In larger projects, integration is a major risk. </w:t>
-      </w:r>
-    </w:p>
-    <w:p>
-      <w:pPr>
-        <w:pStyle w:val="NormalWeb"/>
-        <w:spacing w:before="2" w:after="2"/>
-      </w:pPr>
-      <w:r>
-        <w:rPr>
-          <w:rFonts w:ascii="Arial,Bold" w:hAnsi="Arial,Bold"/>
-          <w:sz w:val="24"/>
-          <w:szCs w:val="24"/>
-        </w:rPr>
-        <w:t xml:space="preserve">Pre-Laboratory Assignment </w:t>
-      </w:r>
-    </w:p>
-    <w:p>
-      <w:pPr>
-        <w:pStyle w:val="NormalWeb"/>
-        <w:numPr>
-          <w:ilvl w:val="0"/>
-          <w:numId w:val="1"/>
-        </w:numPr>
-        <w:spacing w:before="2" w:after="2"/>
-      </w:pPr>
-      <w:r>
-        <w:rPr>
-          <w:rFonts w:ascii="Times New Roman" w:hAnsi="Times New Roman"/>
-        </w:rPr>
-        <w:t>(1</w:t>
-      </w:r>
-      <w:proofErr w:type="gramStart"/>
-      <w:r>
-        <w:rPr>
-          <w:rFonts w:ascii="Times New Roman" w:hAnsi="Times New Roman"/>
-        </w:rPr>
-        <w:t>)  Work</w:t>
-      </w:r>
-      <w:proofErr w:type="gramEnd"/>
-      <w:r>
-        <w:rPr>
-          <w:rFonts w:ascii="Times New Roman" w:hAnsi="Times New Roman"/>
-        </w:rPr>
-        <w:t xml:space="preserve"> with your partner group to </w:t>
-      </w:r>
-      <w:r>
-        <w:rPr>
-          <w:rFonts w:ascii="Times New Roman,BoldItalic" w:hAnsi="Times New Roman,BoldItalic"/>
-        </w:rPr>
-        <w:t xml:space="preserve">define </w:t>
-      </w:r>
-      <w:r>
-        <w:rPr>
-          <w:rFonts w:ascii="Times New Roman" w:hAnsi="Times New Roman"/>
-        </w:rPr>
-        <w:t xml:space="preserve">a goal for implementing a </w:t>
-      </w:r>
-      <w:r>
-        <w:rPr>
-          <w:rFonts w:ascii="Times New Roman,BoldItalic" w:hAnsi="Times New Roman,BoldItalic"/>
-        </w:rPr>
-        <w:t xml:space="preserve">subset </w:t>
-      </w:r>
-      <w:r>
-        <w:rPr>
-          <w:rFonts w:ascii="Times New Roman" w:hAnsi="Times New Roman"/>
-        </w:rPr>
-        <w:t xml:space="preserve">of the functionality of your robot system. The purpose is to show the customer that all the major elements of the software system will function. Thus, your demonstration should include all the major pieces — robot motion, telemetry, user interface, debug system, autonomous control, major features such as macro systems — but be a </w:t>
-      </w:r>
-      <w:r>
-        <w:rPr>
-          <w:rFonts w:ascii="Times New Roman,BoldItalic" w:hAnsi="Times New Roman,BoldItalic"/>
-        </w:rPr>
-        <w:t xml:space="preserve">very small </w:t>
-      </w:r>
-      <w:r>
-        <w:rPr>
-          <w:rFonts w:ascii="Times New Roman" w:hAnsi="Times New Roman"/>
-        </w:rPr>
-        <w:t xml:space="preserve">piece of each. </w:t>
-      </w:r>
-    </w:p>
-    <w:p/>
+        <w:t xml:space="preserve">of the robot system will function.  This prototype is focused on basic movements of the robot - moving straight and small turns. </w:t>
+      </w:r>
+      <w:r>
+        <w:t xml:space="preserve">This prototype does not yet include sensor reading or the debugger. </w:t>
+      </w:r>
+      <w:r>
+        <w:t>The main risk of this prototype is integra</w:t>
+      </w:r>
+      <w:r>
+        <w:t xml:space="preserve">tion with our partner group. Our success for this prototype is dependent not only on our effort, but the effort of Group 20.   </w:t>
+      </w:r>
+    </w:p>
+    <w:p>
+      <w:r>
+        <w:tab/>
+        <w:t>Our part of the prototype is to control the movement of the robot, while group 20 is responsible for the GUI and sending the movement commands to the robot.</w:t>
+      </w:r>
+    </w:p>
+    <w:p>
+      <w:r>
+        <w:t>Goals:</w:t>
+      </w:r>
+    </w:p>
+    <w:p>
+      <w:pPr>
+        <w:ind w:left="720"/>
+      </w:pPr>
+      <w:r>
+        <w:t>Establish connection</w:t>
+      </w:r>
+    </w:p>
+    <w:p>
+      <w:pPr>
+        <w:ind w:left="720"/>
+      </w:pPr>
+      <w:r>
+        <w:t>Move forward set distance</w:t>
+      </w:r>
+    </w:p>
+    <w:p>
+      <w:pPr>
+        <w:ind w:left="720"/>
+      </w:pPr>
+      <w:r>
+        <w:t>Move backward set distance</w:t>
+      </w:r>
+    </w:p>
+    <w:p>
+      <w:pPr>
+        <w:ind w:left="720"/>
+      </w:pPr>
+      <w:r>
+        <w:t>Turn set number of degrees</w:t>
+      </w:r>
+    </w:p>
     <w:p>
       <w:pPr>
         <w:pStyle w:val="Heading1"/>
       </w:pPr>
-      <w:bookmarkStart w:id="1" w:name="_Toc226453056"/>
-      <w:r>
-        <w:t>Milestones and Schedule</w:t>
+      <w:bookmarkStart w:id="1" w:name="_Toc226796119"/>
+      <w:r>
+        <w:t>Integration Test</w:t>
       </w:r>
       <w:bookmarkEnd w:id="1"/>
     </w:p>
     <w:p>
       <w:pPr>
-        <w:pStyle w:val="Heading1"/>
-      </w:pPr>
-      <w:bookmarkStart w:id="2" w:name="_Toc226453057"/>
-      <w:r>
-        <w:t>Integration Tests</w:t>
+        <w:pStyle w:val="Heading2"/>
+      </w:pPr>
+      <w:bookmarkStart w:id="2" w:name="_Toc226796120"/>
+      <w:r>
+        <w:t>Preparation</w:t>
       </w:r>
       <w:bookmarkEnd w:id="2"/>
     </w:p>
     <w:p>
+      <w:r>
+        <w:t>Team 19 prepared code to control the movement of the robot. This includes writing methods for creating connection, encoding message, decoding message, moving forward, moving backward, turning, and stopping.</w:t>
+      </w:r>
+    </w:p>
+    <w:p>
+      <w:pPr>
+        <w:pStyle w:val="Heading3"/>
+      </w:pPr>
+      <w:bookmarkStart w:id="3" w:name="_Toc226796121"/>
+      <w:r>
+        <w:t>Milestones</w:t>
+      </w:r>
+      <w:bookmarkEnd w:id="3"/>
+    </w:p>
+    <w:p>
+      <w:r>
+        <w:t xml:space="preserve">Establish connection between base station and robot </w:t>
+      </w:r>
+    </w:p>
+    <w:p>
+      <w:r>
+        <w:t>Send message from robot to base station</w:t>
+      </w:r>
+    </w:p>
+    <w:p>
+      <w:r>
+        <w:t>Receive message on robot from base station</w:t>
+      </w:r>
+    </w:p>
+    <w:p>
+      <w:r>
+        <w:t>Send message from robot</w:t>
+      </w:r>
+    </w:p>
+    <w:p>
+      <w:r>
+        <w:t>Receive on base station</w:t>
+      </w:r>
+    </w:p>
+    <w:p>
+      <w:r>
+        <w:t>Move robot forward set distance</w:t>
+      </w:r>
+    </w:p>
+    <w:p>
+      <w:r>
+        <w:t>Move robot backward set distance</w:t>
+      </w:r>
+    </w:p>
+    <w:p>
+      <w:r>
+        <w:t>Turn robot right/left set number of degrees</w:t>
+      </w:r>
+    </w:p>
+    <w:p>
+      <w:pPr>
+        <w:pStyle w:val="Heading3"/>
+      </w:pPr>
+      <w:bookmarkStart w:id="4" w:name="_Toc226796122"/>
+      <w:r>
+        <w:t>Test Schedule</w:t>
+      </w:r>
+      <w:bookmarkEnd w:id="4"/>
+    </w:p>
+    <w:p>
+      <w:r>
+        <w:t>Individual teams w</w:t>
+      </w:r>
+      <w:r>
+        <w:t xml:space="preserve">rite required </w:t>
+      </w:r>
+      <w:r>
+        <w:t>code: Monday, March 18 – Friday, March 29</w:t>
+      </w:r>
+    </w:p>
+    <w:p>
+      <w:r>
+        <w:t xml:space="preserve">Group meetings: </w:t>
+      </w:r>
+    </w:p>
+    <w:p>
+      <w:pPr>
+        <w:ind w:firstLine="720"/>
+      </w:pPr>
+      <w:r>
+        <w:t xml:space="preserve">Friday, </w:t>
+      </w:r>
+      <w:r>
+        <w:t>Mar</w:t>
+      </w:r>
+      <w:r>
+        <w:t>ch 22 at 1:30 pm</w:t>
+      </w:r>
+    </w:p>
+    <w:p>
+      <w:pPr>
+        <w:ind w:firstLine="720"/>
+      </w:pPr>
+      <w:r>
+        <w:t xml:space="preserve">Sunday, </w:t>
+      </w:r>
+      <w:r>
+        <w:t>Mar</w:t>
+      </w:r>
+      <w:r>
+        <w:t>ch 24 at 1:30 pm</w:t>
+      </w:r>
+    </w:p>
+    <w:p>
+      <w:pPr>
+        <w:ind w:firstLine="720"/>
+      </w:pPr>
+      <w:r>
+        <w:t xml:space="preserve">Friday, </w:t>
+      </w:r>
+      <w:r>
+        <w:t>Mar</w:t>
+      </w:r>
+      <w:r>
+        <w:t>ch 29 at 1:30 pm</w:t>
+      </w:r>
+    </w:p>
+    <w:p>
+      <w:r>
+        <w:t xml:space="preserve">Meet with partner team: </w:t>
+      </w:r>
+      <w:r>
+        <w:t xml:space="preserve">Friday, </w:t>
+      </w:r>
+      <w:r>
+        <w:t>Mar</w:t>
+      </w:r>
+      <w:r>
+        <w:t>ch</w:t>
+      </w:r>
+      <w:r>
+        <w:t xml:space="preserve"> 29 at 2:30</w:t>
+      </w:r>
+      <w:r>
+        <w:t xml:space="preserve"> pm</w:t>
+      </w:r>
+    </w:p>
+    <w:p>
+      <w:r>
+        <w:t xml:space="preserve">Perform Integration test (Teams 19 and 20): </w:t>
+      </w:r>
+      <w:r>
+        <w:t xml:space="preserve">Friday, </w:t>
+      </w:r>
+      <w:r>
+        <w:t>Mar</w:t>
+      </w:r>
+      <w:r>
+        <w:t>ch</w:t>
+      </w:r>
+      <w:r>
+        <w:t xml:space="preserve"> 29</w:t>
+      </w:r>
+      <w:r>
+        <w:t xml:space="preserve"> at 2:30 pm</w:t>
+      </w:r>
+    </w:p>
+    <w:p>
+      <w:r>
+        <w:t>Document</w:t>
+      </w:r>
+      <w:r>
+        <w:t xml:space="preserve"> test results</w:t>
+      </w:r>
+      <w:r>
+        <w:t>: Friday, March 29</w:t>
+      </w:r>
+    </w:p>
+    <w:p>
+      <w:pPr>
+        <w:pStyle w:val="Heading3"/>
+      </w:pPr>
+      <w:bookmarkStart w:id="5" w:name="_Toc226796123"/>
+      <w:r>
+        <w:t xml:space="preserve">What we expect from group </w:t>
+      </w:r>
+      <w:r>
+        <w:t>20</w:t>
+      </w:r>
+      <w:bookmarkEnd w:id="5"/>
+    </w:p>
+    <w:p>
+      <w:r>
+        <w:t>We expect team 20 to have a simple, functioning GUI. There should be 4 buttons simulating the w</w:t>
+      </w:r>
+      <w:r>
+        <w:t>-</w:t>
+      </w:r>
+      <w:r>
+        <w:t>a</w:t>
+      </w:r>
+      <w:r>
+        <w:t>-</w:t>
+      </w:r>
+      <w:r>
+        <w:t>s</w:t>
+      </w:r>
+      <w:r>
+        <w:t>-</w:t>
+      </w:r>
+      <w:r>
+        <w:t xml:space="preserve">d keys on the keyboard.  When these buttons are clicked with the mouse, messages should be sent initiating the correct pre-set movement of the robot. </w:t>
+      </w:r>
+    </w:p>
+    <w:p>
       <w:pPr>
         <w:pStyle w:val="Heading2"/>
       </w:pPr>
-      <w:bookmarkStart w:id="3" w:name="_Toc226453058"/>
-      <w:r>
-        <w:t>Preparation</w:t>
-      </w:r>
-      <w:bookmarkEnd w:id="3"/>
+      <w:bookmarkStart w:id="6" w:name="_Toc226796124"/>
+      <w:r>
+        <w:t>Realization</w:t>
+      </w:r>
+      <w:bookmarkEnd w:id="6"/>
+    </w:p>
+    <w:p>
+      <w:r>
+        <w:t>Date and Time:</w:t>
+      </w:r>
+    </w:p>
+    <w:p>
+      <w:r>
+        <w:t>We met with our partner group on</w:t>
+      </w:r>
+      <w:r>
+        <w:t xml:space="preserve"> Friday, March 29 from 2:30-4pm</w:t>
+      </w:r>
+    </w:p>
+    <w:p/>
+    <w:p>
+      <w:r>
+        <w:t>Participants:</w:t>
+      </w:r>
+    </w:p>
+    <w:p>
+      <w:r>
+        <w:t>Team 19: Laura, David, Jireh, Catherine</w:t>
+      </w:r>
+    </w:p>
+    <w:p>
+      <w:r>
+        <w:t>Team 20: Tyler, Archit</w:t>
+      </w:r>
     </w:p>
     <w:p>
       <w:pPr>
         <w:pStyle w:val="Heading3"/>
       </w:pPr>
-      <w:bookmarkStart w:id="4" w:name="_Toc226453059"/>
-      <w:r>
-        <w:t>Test goals</w:t>
-      </w:r>
-      <w:bookmarkEnd w:id="4"/>
-    </w:p>
-    <w:p>
-      <w:pPr>
-        <w:pStyle w:val="Heading3"/>
-      </w:pPr>
-      <w:bookmarkStart w:id="5" w:name="_Toc226453060"/>
-      <w:r>
-        <w:t>Test Schedule</w:t>
-      </w:r>
-      <w:bookmarkEnd w:id="5"/>
-    </w:p>
-    <w:p>
-      <w:pPr>
-        <w:pStyle w:val="Heading3"/>
-      </w:pPr>
-      <w:bookmarkStart w:id="6" w:name="_Toc226453061"/>
-      <w:r>
-        <w:t xml:space="preserve">What we expect from group </w:t>
-      </w:r>
-      <w:r>
-        <w:t>20</w:t>
-      </w:r>
-      <w:bookmarkEnd w:id="6"/>
-    </w:p>
-    <w:p>
-      <w:pPr>
-        <w:pStyle w:val="Heading2"/>
-      </w:pPr>
-      <w:bookmarkStart w:id="7" w:name="_Toc226453062"/>
-      <w:r>
-        <w:t>Realization</w:t>
+      <w:bookmarkStart w:id="7" w:name="_Toc226796125"/>
+      <w:r>
+        <w:t>Results</w:t>
       </w:r>
       <w:bookmarkEnd w:id="7"/>
     </w:p>
     <w:p>
       <w:pPr>
-        <w:pStyle w:val="Heading3"/>
-      </w:pPr>
-      <w:bookmarkStart w:id="8" w:name="_Toc226453063"/>
-      <w:r>
-        <w:t>Date and Time</w:t>
-      </w:r>
-      <w:bookmarkEnd w:id="8"/>
-    </w:p>
-    <w:p>
-      <w:pPr>
-        <w:pStyle w:val="Heading3"/>
-      </w:pPr>
-      <w:bookmarkStart w:id="9" w:name="_Toc226453064"/>
-      <w:r>
-        <w:t>Goal</w:t>
-      </w:r>
-      <w:bookmarkEnd w:id="9"/>
-    </w:p>
-    <w:p>
-      <w:pPr>
-        <w:pStyle w:val="Heading3"/>
-      </w:pPr>
-      <w:bookmarkStart w:id="10" w:name="_Toc226453065"/>
-      <w:r>
-        <w:t>Participants</w:t>
-      </w:r>
-      <w:bookmarkEnd w:id="10"/>
-    </w:p>
-    <w:p>
-      <w:pPr>
-        <w:pStyle w:val="Heading3"/>
-      </w:pPr>
-      <w:bookmarkStart w:id="11" w:name="_Toc226453066"/>
-      <w:r>
-        <w:t>Results</w:t>
-      </w:r>
-      <w:bookmarkEnd w:id="11"/>
-    </w:p>
-    <w:p/>
+        <w:ind w:firstLine="720"/>
+      </w:pPr>
+      <w:r>
+        <w:t>The connection between the robot and base station was successfully created. A message could be sent from the base station and received by the robot, but acknowledgements cannot yet be sent from the robot.</w:t>
+      </w:r>
+    </w:p>
+    <w:p>
+      <w:r>
+        <w:tab/>
+        <w:t xml:space="preserve">Instead of having buttons on the interface, team 20 implemented key presses on the keyboard for initiating movement. When </w:t>
+      </w:r>
+      <w:r>
+        <w:t>“</w:t>
+      </w:r>
+      <w:r>
+        <w:t>w</w:t>
+      </w:r>
+      <w:r>
+        <w:t>”</w:t>
+      </w:r>
+      <w:r>
+        <w:t xml:space="preserve"> was pressed </w:t>
+      </w:r>
+      <w:r>
+        <w:t>the robot moved forward until “c” was pressed. When “s” was pressed, the robot moved backward until “c” was pressed. When “a” and “d” were pressed, the robot turned left/right 90%.</w:t>
+      </w:r>
+    </w:p>
+    <w:p>
+      <w:r>
+        <w:tab/>
+        <w:t>With the exception of sending acknowledgments from the robot, all of the intended functionally worked.</w:t>
+      </w:r>
+    </w:p>
     <w:sectPr>
       <w:footerReference w:type="even" r:id="rId5"/>
       <w:footerReference w:type="default" r:id="rId6"/>
@@ -1879,7 +1630,7 @@
         <w:rStyle w:val="PageNumber"/>
         <w:noProof/>
       </w:rPr>
-      <w:t>4</w:t>
+      <w:t>5</w:t>
     </w:r>
     <w:r>
       <w:rPr>
@@ -1914,6 +1665,119 @@
 <file path=word/numbering.xml><?xml version="1.0" encoding="utf-8"?>
 <w:numbering xmlns:mo="http://schemas.microsoft.com/office/mac/office/2008/main" xmlns:ve="http://schemas.openxmlformats.org/markup-compatibility/2006" xmlns:mv="urn:schemas-microsoft-com:mac:vml" xmlns:o="urn:schemas-microsoft-com:office:office" xmlns:r="http://schemas.openxmlformats.org/officeDocument/2006/relationships" xmlns:m="http://schemas.openxmlformats.org/officeDocument/2006/math" xmlns:v="urn:schemas-microsoft-com:vml" xmlns:wp="http://schemas.openxmlformats.org/drawingml/2006/wordprocessingDrawing" xmlns:w10="urn:schemas-microsoft-com:office:word" xmlns:w="http://schemas.openxmlformats.org/wordprocessingml/2006/main" xmlns:wne="http://schemas.microsoft.com/office/word/2006/wordml">
   <w:abstractNum w:abstractNumId="0">
+    <w:nsid w:val="46E15DD1"/>
+    <w:multiLevelType w:val="hybridMultilevel"/>
+    <w:tmpl w:val="531A71FE"/>
+    <w:lvl w:ilvl="0" w:tplc="04090001">
+      <w:start w:val="1"/>
+      <w:numFmt w:val="bullet"/>
+      <w:lvlText w:val=""/>
+      <w:lvlJc w:val="left"/>
+      <w:pPr>
+        <w:ind w:left="720" w:hanging="360"/>
+      </w:pPr>
+      <w:rPr>
+        <w:rFonts w:ascii="Symbol" w:hAnsi="Symbol" w:hint="default"/>
+      </w:rPr>
+    </w:lvl>
+    <w:lvl w:ilvl="1" w:tplc="04090003" w:tentative="1">
+      <w:start w:val="1"/>
+      <w:numFmt w:val="bullet"/>
+      <w:lvlText w:val="o"/>
+      <w:lvlJc w:val="left"/>
+      <w:pPr>
+        <w:ind w:left="1440" w:hanging="360"/>
+      </w:pPr>
+      <w:rPr>
+        <w:rFonts w:ascii="Courier New" w:hAnsi="Courier New" w:hint="default"/>
+      </w:rPr>
+    </w:lvl>
+    <w:lvl w:ilvl="2" w:tplc="04090005" w:tentative="1">
+      <w:start w:val="1"/>
+      <w:numFmt w:val="bullet"/>
+      <w:lvlText w:val=""/>
+      <w:lvlJc w:val="left"/>
+      <w:pPr>
+        <w:ind w:left="2160" w:hanging="360"/>
+      </w:pPr>
+      <w:rPr>
+        <w:rFonts w:ascii="Wingdings" w:hAnsi="Wingdings" w:hint="default"/>
+      </w:rPr>
+    </w:lvl>
+    <w:lvl w:ilvl="3" w:tplc="04090001" w:tentative="1">
+      <w:start w:val="1"/>
+      <w:numFmt w:val="bullet"/>
+      <w:lvlText w:val=""/>
+      <w:lvlJc w:val="left"/>
+      <w:pPr>
+        <w:ind w:left="2880" w:hanging="360"/>
+      </w:pPr>
+      <w:rPr>
+        <w:rFonts w:ascii="Symbol" w:hAnsi="Symbol" w:hint="default"/>
+      </w:rPr>
+    </w:lvl>
+    <w:lvl w:ilvl="4" w:tplc="04090003" w:tentative="1">
+      <w:start w:val="1"/>
+      <w:numFmt w:val="bullet"/>
+      <w:lvlText w:val="o"/>
+      <w:lvlJc w:val="left"/>
+      <w:pPr>
+        <w:ind w:left="3600" w:hanging="360"/>
+      </w:pPr>
+      <w:rPr>
+        <w:rFonts w:ascii="Courier New" w:hAnsi="Courier New" w:hint="default"/>
+      </w:rPr>
+    </w:lvl>
+    <w:lvl w:ilvl="5" w:tplc="04090005" w:tentative="1">
+      <w:start w:val="1"/>
+      <w:numFmt w:val="bullet"/>
+      <w:lvlText w:val=""/>
+      <w:lvlJc w:val="left"/>
+      <w:pPr>
+        <w:ind w:left="4320" w:hanging="360"/>
+      </w:pPr>
+      <w:rPr>
+        <w:rFonts w:ascii="Wingdings" w:hAnsi="Wingdings" w:hint="default"/>
+      </w:rPr>
+    </w:lvl>
+    <w:lvl w:ilvl="6" w:tplc="04090001" w:tentative="1">
+      <w:start w:val="1"/>
+      <w:numFmt w:val="bullet"/>
+      <w:lvlText w:val=""/>
+      <w:lvlJc w:val="left"/>
+      <w:pPr>
+        <w:ind w:left="5040" w:hanging="360"/>
+      </w:pPr>
+      <w:rPr>
+        <w:rFonts w:ascii="Symbol" w:hAnsi="Symbol" w:hint="default"/>
+      </w:rPr>
+    </w:lvl>
+    <w:lvl w:ilvl="7" w:tplc="04090003" w:tentative="1">
+      <w:start w:val="1"/>
+      <w:numFmt w:val="bullet"/>
+      <w:lvlText w:val="o"/>
+      <w:lvlJc w:val="left"/>
+      <w:pPr>
+        <w:ind w:left="5760" w:hanging="360"/>
+      </w:pPr>
+      <w:rPr>
+        <w:rFonts w:ascii="Courier New" w:hAnsi="Courier New" w:hint="default"/>
+      </w:rPr>
+    </w:lvl>
+    <w:lvl w:ilvl="8" w:tplc="04090005" w:tentative="1">
+      <w:start w:val="1"/>
+      <w:numFmt w:val="bullet"/>
+      <w:lvlText w:val=""/>
+      <w:lvlJc w:val="left"/>
+      <w:pPr>
+        <w:ind w:left="6480" w:hanging="360"/>
+      </w:pPr>
+      <w:rPr>
+        <w:rFonts w:ascii="Wingdings" w:hAnsi="Wingdings" w:hint="default"/>
+      </w:rPr>
+    </w:lvl>
+  </w:abstractNum>
+  <w:abstractNum w:abstractNumId="1">
     <w:nsid w:val="5087045B"/>
     <w:multiLevelType w:val="multilevel"/>
     <w:tmpl w:val="8410CD22"/>
@@ -2026,8 +1890,127 @@
       </w:pPr>
     </w:lvl>
   </w:abstractNum>
+  <w:abstractNum w:abstractNumId="2">
+    <w:nsid w:val="65746285"/>
+    <w:multiLevelType w:val="hybridMultilevel"/>
+    <w:tmpl w:val="B28C57F2"/>
+    <w:lvl w:ilvl="0" w:tplc="04090001">
+      <w:start w:val="1"/>
+      <w:numFmt w:val="bullet"/>
+      <w:lvlText w:val=""/>
+      <w:lvlJc w:val="left"/>
+      <w:pPr>
+        <w:ind w:left="720" w:hanging="360"/>
+      </w:pPr>
+      <w:rPr>
+        <w:rFonts w:ascii="Symbol" w:hAnsi="Symbol" w:hint="default"/>
+      </w:rPr>
+    </w:lvl>
+    <w:lvl w:ilvl="1" w:tplc="04090003" w:tentative="1">
+      <w:start w:val="1"/>
+      <w:numFmt w:val="bullet"/>
+      <w:lvlText w:val="o"/>
+      <w:lvlJc w:val="left"/>
+      <w:pPr>
+        <w:ind w:left="1440" w:hanging="360"/>
+      </w:pPr>
+      <w:rPr>
+        <w:rFonts w:ascii="Courier New" w:hAnsi="Courier New" w:hint="default"/>
+      </w:rPr>
+    </w:lvl>
+    <w:lvl w:ilvl="2" w:tplc="04090005" w:tentative="1">
+      <w:start w:val="1"/>
+      <w:numFmt w:val="bullet"/>
+      <w:lvlText w:val=""/>
+      <w:lvlJc w:val="left"/>
+      <w:pPr>
+        <w:ind w:left="2160" w:hanging="360"/>
+      </w:pPr>
+      <w:rPr>
+        <w:rFonts w:ascii="Wingdings" w:hAnsi="Wingdings" w:hint="default"/>
+      </w:rPr>
+    </w:lvl>
+    <w:lvl w:ilvl="3" w:tplc="04090001" w:tentative="1">
+      <w:start w:val="1"/>
+      <w:numFmt w:val="bullet"/>
+      <w:lvlText w:val=""/>
+      <w:lvlJc w:val="left"/>
+      <w:pPr>
+        <w:ind w:left="2880" w:hanging="360"/>
+      </w:pPr>
+      <w:rPr>
+        <w:rFonts w:ascii="Symbol" w:hAnsi="Symbol" w:hint="default"/>
+      </w:rPr>
+    </w:lvl>
+    <w:lvl w:ilvl="4" w:tplc="04090003" w:tentative="1">
+      <w:start w:val="1"/>
+      <w:numFmt w:val="bullet"/>
+      <w:lvlText w:val="o"/>
+      <w:lvlJc w:val="left"/>
+      <w:pPr>
+        <w:ind w:left="3600" w:hanging="360"/>
+      </w:pPr>
+      <w:rPr>
+        <w:rFonts w:ascii="Courier New" w:hAnsi="Courier New" w:hint="default"/>
+      </w:rPr>
+    </w:lvl>
+    <w:lvl w:ilvl="5" w:tplc="04090005" w:tentative="1">
+      <w:start w:val="1"/>
+      <w:numFmt w:val="bullet"/>
+      <w:lvlText w:val=""/>
+      <w:lvlJc w:val="left"/>
+      <w:pPr>
+        <w:ind w:left="4320" w:hanging="360"/>
+      </w:pPr>
+      <w:rPr>
+        <w:rFonts w:ascii="Wingdings" w:hAnsi="Wingdings" w:hint="default"/>
+      </w:rPr>
+    </w:lvl>
+    <w:lvl w:ilvl="6" w:tplc="04090001" w:tentative="1">
+      <w:start w:val="1"/>
+      <w:numFmt w:val="bullet"/>
+      <w:lvlText w:val=""/>
+      <w:lvlJc w:val="left"/>
+      <w:pPr>
+        <w:ind w:left="5040" w:hanging="360"/>
+      </w:pPr>
+      <w:rPr>
+        <w:rFonts w:ascii="Symbol" w:hAnsi="Symbol" w:hint="default"/>
+      </w:rPr>
+    </w:lvl>
+    <w:lvl w:ilvl="7" w:tplc="04090003" w:tentative="1">
+      <w:start w:val="1"/>
+      <w:numFmt w:val="bullet"/>
+      <w:lvlText w:val="o"/>
+      <w:lvlJc w:val="left"/>
+      <w:pPr>
+        <w:ind w:left="5760" w:hanging="360"/>
+      </w:pPr>
+      <w:rPr>
+        <w:rFonts w:ascii="Courier New" w:hAnsi="Courier New" w:hint="default"/>
+      </w:rPr>
+    </w:lvl>
+    <w:lvl w:ilvl="8" w:tplc="04090005" w:tentative="1">
+      <w:start w:val="1"/>
+      <w:numFmt w:val="bullet"/>
+      <w:lvlText w:val=""/>
+      <w:lvlJc w:val="left"/>
+      <w:pPr>
+        <w:ind w:left="6480" w:hanging="360"/>
+      </w:pPr>
+      <w:rPr>
+        <w:rFonts w:ascii="Wingdings" w:hAnsi="Wingdings" w:hint="default"/>
+      </w:rPr>
+    </w:lvl>
+  </w:abstractNum>
   <w:num w:numId="1">
+    <w:abstractNumId w:val="1"/>
+  </w:num>
+  <w:num w:numId="2">
     <w:abstractNumId w:val="0"/>
+  </w:num>
+  <w:num w:numId="3">
+    <w:abstractNumId w:val="2"/>
   </w:num>
 </w:numbering>
 </file>
@@ -2501,6 +2484,17 @@
       <w:szCs w:val="20"/>
     </w:rPr>
   </w:style>
+  <w:style w:type="paragraph" w:styleId="ListParagraph">
+    <w:name w:val="List Paragraph"/>
+    <w:basedOn w:val="Normal"/>
+    <w:uiPriority w:val="34"/>
+    <w:qFormat/>
+    <w:rsid w:val="00C145B7"/>
+    <w:pPr>
+      <w:ind w:left="720"/>
+      <w:contextualSpacing/>
+    </w:pPr>
+  </w:style>
 </w:styles>
 </file>
 

</xml_diff>